<commit_message>
MAJ du CdC et du MCD
MAJ du CdC et du MCD
</commit_message>
<xml_diff>
--- a/CdC-TP_Association-THIERRY-Corentin.docx
+++ b/CdC-TP_Association-THIERRY-Corentin.docx
@@ -596,7 +596,951 @@
         </w:tc>
       </w:tr>
     </w:tbl>
-    <w:p/>
+    <w:sdt>
+      <w:sdtPr>
+        <w:id w:val="1125587254"/>
+        <w:docPartObj>
+          <w:docPartGallery w:val="Table of Contents"/>
+          <w:docPartUnique/>
+        </w:docPartObj>
+      </w:sdtPr>
+      <w:sdtEndPr>
+        <w:rPr>
+          <w:rFonts w:asciiTheme="minorHAnsi" w:eastAsiaTheme="minorHAnsi" w:hAnsiTheme="minorHAnsi" w:cstheme="minorBidi"/>
+          <w:b/>
+          <w:bCs/>
+          <w:color w:val="auto"/>
+          <w:kern w:val="2"/>
+          <w:sz w:val="22"/>
+          <w:szCs w:val="22"/>
+          <w:lang w:eastAsia="en-US"/>
+          <w14:ligatures w14:val="standardContextual"/>
+        </w:rPr>
+      </w:sdtEndPr>
+      <w:sdtContent>
+        <w:p>
+          <w:pPr>
+            <w:pStyle w:val="En-ttedetabledesmatires"/>
+          </w:pPr>
+        </w:p>
+        <w:p>
+          <w:pPr>
+            <w:pStyle w:val="TM1"/>
+            <w:tabs>
+              <w:tab w:val="right" w:leader="dot" w:pos="9062"/>
+            </w:tabs>
+            <w:rPr>
+              <w:rFonts w:eastAsiaTheme="minorEastAsia"/>
+              <w:noProof/>
+              <w:color w:val="F55551"/>
+              <w:sz w:val="24"/>
+              <w:szCs w:val="24"/>
+              <w:lang w:eastAsia="fr-FR"/>
+            </w:rPr>
+          </w:pPr>
+          <w:r>
+            <w:rPr>
+              <w:color w:val="F55551"/>
+              <w:sz w:val="24"/>
+              <w:szCs w:val="24"/>
+            </w:rPr>
+            <w:fldChar w:fldCharType="begin"/>
+          </w:r>
+          <w:r>
+            <w:rPr>
+              <w:color w:val="F55551"/>
+              <w:sz w:val="24"/>
+              <w:szCs w:val="24"/>
+            </w:rPr>
+            <w:instrText xml:space="preserve"> TOC \o "1-3" \h \z \u </w:instrText>
+          </w:r>
+          <w:r>
+            <w:rPr>
+              <w:color w:val="F55551"/>
+              <w:sz w:val="24"/>
+              <w:szCs w:val="24"/>
+            </w:rPr>
+            <w:fldChar w:fldCharType="separate"/>
+          </w:r>
+          <w:hyperlink w:anchor="_Toc137574561" w:history="1">
+            <w:r>
+              <w:rPr>
+                <w:rStyle w:val="Lienhypertexte"/>
+                <w:rFonts w:ascii="Arial" w:hAnsi="Arial" w:cs="Arial"/>
+                <w:noProof/>
+                <w:color w:val="F55551"/>
+                <w:sz w:val="24"/>
+                <w:szCs w:val="24"/>
+              </w:rPr>
+              <w:t>1. Présentation du projet</w:t>
+            </w:r>
+            <w:r>
+              <w:rPr>
+                <w:noProof/>
+                <w:webHidden/>
+                <w:color w:val="F55551"/>
+                <w:sz w:val="24"/>
+                <w:szCs w:val="24"/>
+              </w:rPr>
+              <w:tab/>
+            </w:r>
+            <w:r>
+              <w:rPr>
+                <w:noProof/>
+                <w:webHidden/>
+                <w:color w:val="F55551"/>
+                <w:sz w:val="24"/>
+                <w:szCs w:val="24"/>
+              </w:rPr>
+              <w:fldChar w:fldCharType="begin"/>
+            </w:r>
+            <w:r>
+              <w:rPr>
+                <w:noProof/>
+                <w:webHidden/>
+                <w:color w:val="F55551"/>
+                <w:sz w:val="24"/>
+                <w:szCs w:val="24"/>
+              </w:rPr>
+              <w:instrText xml:space="preserve"> PAGEREF _Toc137574561 \h </w:instrText>
+            </w:r>
+            <w:r>
+              <w:rPr>
+                <w:noProof/>
+                <w:webHidden/>
+                <w:color w:val="F55551"/>
+                <w:sz w:val="24"/>
+                <w:szCs w:val="24"/>
+              </w:rPr>
+            </w:r>
+            <w:r>
+              <w:rPr>
+                <w:noProof/>
+                <w:webHidden/>
+                <w:color w:val="F55551"/>
+                <w:sz w:val="24"/>
+                <w:szCs w:val="24"/>
+              </w:rPr>
+              <w:fldChar w:fldCharType="separate"/>
+            </w:r>
+            <w:r>
+              <w:rPr>
+                <w:noProof/>
+                <w:webHidden/>
+                <w:color w:val="F55551"/>
+                <w:sz w:val="24"/>
+                <w:szCs w:val="24"/>
+              </w:rPr>
+              <w:t>3</w:t>
+            </w:r>
+            <w:r>
+              <w:rPr>
+                <w:noProof/>
+                <w:webHidden/>
+                <w:color w:val="F55551"/>
+                <w:sz w:val="24"/>
+                <w:szCs w:val="24"/>
+              </w:rPr>
+              <w:fldChar w:fldCharType="end"/>
+            </w:r>
+          </w:hyperlink>
+        </w:p>
+        <w:p>
+          <w:pPr>
+            <w:pStyle w:val="TM1"/>
+            <w:tabs>
+              <w:tab w:val="right" w:leader="dot" w:pos="9062"/>
+            </w:tabs>
+            <w:rPr>
+              <w:rFonts w:eastAsiaTheme="minorEastAsia"/>
+              <w:noProof/>
+              <w:color w:val="F55551"/>
+              <w:sz w:val="24"/>
+              <w:szCs w:val="24"/>
+              <w:lang w:eastAsia="fr-FR"/>
+            </w:rPr>
+          </w:pPr>
+          <w:hyperlink w:anchor="_Toc137574562" w:history="1">
+            <w:r>
+              <w:rPr>
+                <w:rStyle w:val="Lienhypertexte"/>
+                <w:rFonts w:ascii="Arial" w:hAnsi="Arial" w:cs="Arial"/>
+                <w:noProof/>
+                <w:color w:val="F55551"/>
+                <w:sz w:val="24"/>
+                <w:szCs w:val="24"/>
+              </w:rPr>
+              <w:t>2. Présentation de l’Association</w:t>
+            </w:r>
+            <w:r>
+              <w:rPr>
+                <w:noProof/>
+                <w:webHidden/>
+                <w:color w:val="F55551"/>
+                <w:sz w:val="24"/>
+                <w:szCs w:val="24"/>
+              </w:rPr>
+              <w:tab/>
+            </w:r>
+            <w:r>
+              <w:rPr>
+                <w:noProof/>
+                <w:webHidden/>
+                <w:color w:val="F55551"/>
+                <w:sz w:val="24"/>
+                <w:szCs w:val="24"/>
+              </w:rPr>
+              <w:fldChar w:fldCharType="begin"/>
+            </w:r>
+            <w:r>
+              <w:rPr>
+                <w:noProof/>
+                <w:webHidden/>
+                <w:color w:val="F55551"/>
+                <w:sz w:val="24"/>
+                <w:szCs w:val="24"/>
+              </w:rPr>
+              <w:instrText xml:space="preserve"> PAGEREF _Toc137574562 \h </w:instrText>
+            </w:r>
+            <w:r>
+              <w:rPr>
+                <w:noProof/>
+                <w:webHidden/>
+                <w:color w:val="F55551"/>
+                <w:sz w:val="24"/>
+                <w:szCs w:val="24"/>
+              </w:rPr>
+            </w:r>
+            <w:r>
+              <w:rPr>
+                <w:noProof/>
+                <w:webHidden/>
+                <w:color w:val="F55551"/>
+                <w:sz w:val="24"/>
+                <w:szCs w:val="24"/>
+              </w:rPr>
+              <w:fldChar w:fldCharType="separate"/>
+            </w:r>
+            <w:r>
+              <w:rPr>
+                <w:noProof/>
+                <w:webHidden/>
+                <w:color w:val="F55551"/>
+                <w:sz w:val="24"/>
+                <w:szCs w:val="24"/>
+              </w:rPr>
+              <w:t>4</w:t>
+            </w:r>
+            <w:r>
+              <w:rPr>
+                <w:noProof/>
+                <w:webHidden/>
+                <w:color w:val="F55551"/>
+                <w:sz w:val="24"/>
+                <w:szCs w:val="24"/>
+              </w:rPr>
+              <w:fldChar w:fldCharType="end"/>
+            </w:r>
+          </w:hyperlink>
+        </w:p>
+        <w:p>
+          <w:pPr>
+            <w:pStyle w:val="TM1"/>
+            <w:tabs>
+              <w:tab w:val="right" w:leader="dot" w:pos="9062"/>
+            </w:tabs>
+            <w:rPr>
+              <w:rFonts w:eastAsiaTheme="minorEastAsia"/>
+              <w:noProof/>
+              <w:color w:val="F55551"/>
+              <w:sz w:val="24"/>
+              <w:szCs w:val="24"/>
+              <w:lang w:eastAsia="fr-FR"/>
+            </w:rPr>
+          </w:pPr>
+          <w:hyperlink w:anchor="_Toc137574563" w:history="1">
+            <w:r>
+              <w:rPr>
+                <w:rStyle w:val="Lienhypertexte"/>
+                <w:rFonts w:ascii="Arial" w:hAnsi="Arial" w:cs="Arial"/>
+                <w:noProof/>
+                <w:color w:val="F55551"/>
+                <w:sz w:val="24"/>
+                <w:szCs w:val="24"/>
+              </w:rPr>
+              <w:t>3. Objectifs du projet</w:t>
+            </w:r>
+            <w:r>
+              <w:rPr>
+                <w:noProof/>
+                <w:webHidden/>
+                <w:color w:val="F55551"/>
+                <w:sz w:val="24"/>
+                <w:szCs w:val="24"/>
+              </w:rPr>
+              <w:tab/>
+            </w:r>
+            <w:r>
+              <w:rPr>
+                <w:noProof/>
+                <w:webHidden/>
+                <w:color w:val="F55551"/>
+                <w:sz w:val="24"/>
+                <w:szCs w:val="24"/>
+              </w:rPr>
+              <w:fldChar w:fldCharType="begin"/>
+            </w:r>
+            <w:r>
+              <w:rPr>
+                <w:noProof/>
+                <w:webHidden/>
+                <w:color w:val="F55551"/>
+                <w:sz w:val="24"/>
+                <w:szCs w:val="24"/>
+              </w:rPr>
+              <w:instrText xml:space="preserve"> PAGEREF _Toc137574563 \h </w:instrText>
+            </w:r>
+            <w:r>
+              <w:rPr>
+                <w:noProof/>
+                <w:webHidden/>
+                <w:color w:val="F55551"/>
+                <w:sz w:val="24"/>
+                <w:szCs w:val="24"/>
+              </w:rPr>
+            </w:r>
+            <w:r>
+              <w:rPr>
+                <w:noProof/>
+                <w:webHidden/>
+                <w:color w:val="F55551"/>
+                <w:sz w:val="24"/>
+                <w:szCs w:val="24"/>
+              </w:rPr>
+              <w:fldChar w:fldCharType="separate"/>
+            </w:r>
+            <w:r>
+              <w:rPr>
+                <w:noProof/>
+                <w:webHidden/>
+                <w:color w:val="F55551"/>
+                <w:sz w:val="24"/>
+                <w:szCs w:val="24"/>
+              </w:rPr>
+              <w:t>5</w:t>
+            </w:r>
+            <w:r>
+              <w:rPr>
+                <w:noProof/>
+                <w:webHidden/>
+                <w:color w:val="F55551"/>
+                <w:sz w:val="24"/>
+                <w:szCs w:val="24"/>
+              </w:rPr>
+              <w:fldChar w:fldCharType="end"/>
+            </w:r>
+          </w:hyperlink>
+        </w:p>
+        <w:p>
+          <w:pPr>
+            <w:pStyle w:val="TM1"/>
+            <w:tabs>
+              <w:tab w:val="right" w:leader="dot" w:pos="9062"/>
+            </w:tabs>
+            <w:rPr>
+              <w:rFonts w:eastAsiaTheme="minorEastAsia"/>
+              <w:noProof/>
+              <w:color w:val="F55551"/>
+              <w:sz w:val="24"/>
+              <w:szCs w:val="24"/>
+              <w:lang w:eastAsia="fr-FR"/>
+            </w:rPr>
+          </w:pPr>
+          <w:hyperlink w:anchor="_Toc137574564" w:history="1">
+            <w:r>
+              <w:rPr>
+                <w:rStyle w:val="Lienhypertexte"/>
+                <w:rFonts w:ascii="Arial" w:hAnsi="Arial" w:cs="Arial"/>
+                <w:noProof/>
+                <w:color w:val="F55551"/>
+                <w:sz w:val="24"/>
+                <w:szCs w:val="24"/>
+              </w:rPr>
+              <w:t>4. Contexte actuel</w:t>
+            </w:r>
+            <w:r>
+              <w:rPr>
+                <w:noProof/>
+                <w:webHidden/>
+                <w:color w:val="F55551"/>
+                <w:sz w:val="24"/>
+                <w:szCs w:val="24"/>
+              </w:rPr>
+              <w:tab/>
+            </w:r>
+            <w:r>
+              <w:rPr>
+                <w:noProof/>
+                <w:webHidden/>
+                <w:color w:val="F55551"/>
+                <w:sz w:val="24"/>
+                <w:szCs w:val="24"/>
+              </w:rPr>
+              <w:fldChar w:fldCharType="begin"/>
+            </w:r>
+            <w:r>
+              <w:rPr>
+                <w:noProof/>
+                <w:webHidden/>
+                <w:color w:val="F55551"/>
+                <w:sz w:val="24"/>
+                <w:szCs w:val="24"/>
+              </w:rPr>
+              <w:instrText xml:space="preserve"> PAGEREF _Toc137574564 \h </w:instrText>
+            </w:r>
+            <w:r>
+              <w:rPr>
+                <w:noProof/>
+                <w:webHidden/>
+                <w:color w:val="F55551"/>
+                <w:sz w:val="24"/>
+                <w:szCs w:val="24"/>
+              </w:rPr>
+            </w:r>
+            <w:r>
+              <w:rPr>
+                <w:noProof/>
+                <w:webHidden/>
+                <w:color w:val="F55551"/>
+                <w:sz w:val="24"/>
+                <w:szCs w:val="24"/>
+              </w:rPr>
+              <w:fldChar w:fldCharType="separate"/>
+            </w:r>
+            <w:r>
+              <w:rPr>
+                <w:noProof/>
+                <w:webHidden/>
+                <w:color w:val="F55551"/>
+                <w:sz w:val="24"/>
+                <w:szCs w:val="24"/>
+              </w:rPr>
+              <w:t>6</w:t>
+            </w:r>
+            <w:r>
+              <w:rPr>
+                <w:noProof/>
+                <w:webHidden/>
+                <w:color w:val="F55551"/>
+                <w:sz w:val="24"/>
+                <w:szCs w:val="24"/>
+              </w:rPr>
+              <w:fldChar w:fldCharType="end"/>
+            </w:r>
+          </w:hyperlink>
+        </w:p>
+        <w:p>
+          <w:pPr>
+            <w:pStyle w:val="TM1"/>
+            <w:tabs>
+              <w:tab w:val="right" w:leader="dot" w:pos="9062"/>
+            </w:tabs>
+            <w:rPr>
+              <w:rFonts w:eastAsiaTheme="minorEastAsia"/>
+              <w:noProof/>
+              <w:color w:val="F55551"/>
+              <w:sz w:val="24"/>
+              <w:szCs w:val="24"/>
+              <w:lang w:eastAsia="fr-FR"/>
+            </w:rPr>
+          </w:pPr>
+          <w:hyperlink w:anchor="_Toc137574565" w:history="1">
+            <w:r>
+              <w:rPr>
+                <w:rStyle w:val="Lienhypertexte"/>
+                <w:rFonts w:ascii="Arial" w:hAnsi="Arial" w:cs="Arial"/>
+                <w:noProof/>
+                <w:color w:val="F55551"/>
+                <w:sz w:val="24"/>
+                <w:szCs w:val="24"/>
+              </w:rPr>
+              <w:t>5. Exigences et contraintes</w:t>
+            </w:r>
+            <w:r>
+              <w:rPr>
+                <w:noProof/>
+                <w:webHidden/>
+                <w:color w:val="F55551"/>
+                <w:sz w:val="24"/>
+                <w:szCs w:val="24"/>
+              </w:rPr>
+              <w:tab/>
+            </w:r>
+            <w:r>
+              <w:rPr>
+                <w:noProof/>
+                <w:webHidden/>
+                <w:color w:val="F55551"/>
+                <w:sz w:val="24"/>
+                <w:szCs w:val="24"/>
+              </w:rPr>
+              <w:fldChar w:fldCharType="begin"/>
+            </w:r>
+            <w:r>
+              <w:rPr>
+                <w:noProof/>
+                <w:webHidden/>
+                <w:color w:val="F55551"/>
+                <w:sz w:val="24"/>
+                <w:szCs w:val="24"/>
+              </w:rPr>
+              <w:instrText xml:space="preserve"> PAGEREF _Toc137574565 \h </w:instrText>
+            </w:r>
+            <w:r>
+              <w:rPr>
+                <w:noProof/>
+                <w:webHidden/>
+                <w:color w:val="F55551"/>
+                <w:sz w:val="24"/>
+                <w:szCs w:val="24"/>
+              </w:rPr>
+            </w:r>
+            <w:r>
+              <w:rPr>
+                <w:noProof/>
+                <w:webHidden/>
+                <w:color w:val="F55551"/>
+                <w:sz w:val="24"/>
+                <w:szCs w:val="24"/>
+              </w:rPr>
+              <w:fldChar w:fldCharType="separate"/>
+            </w:r>
+            <w:r>
+              <w:rPr>
+                <w:noProof/>
+                <w:webHidden/>
+                <w:color w:val="F55551"/>
+                <w:sz w:val="24"/>
+                <w:szCs w:val="24"/>
+              </w:rPr>
+              <w:t>7</w:t>
+            </w:r>
+            <w:r>
+              <w:rPr>
+                <w:noProof/>
+                <w:webHidden/>
+                <w:color w:val="F55551"/>
+                <w:sz w:val="24"/>
+                <w:szCs w:val="24"/>
+              </w:rPr>
+              <w:fldChar w:fldCharType="end"/>
+            </w:r>
+          </w:hyperlink>
+        </w:p>
+        <w:p>
+          <w:pPr>
+            <w:pStyle w:val="TM2"/>
+            <w:tabs>
+              <w:tab w:val="right" w:leader="dot" w:pos="9062"/>
+            </w:tabs>
+            <w:rPr>
+              <w:rFonts w:eastAsiaTheme="minorEastAsia"/>
+              <w:noProof/>
+              <w:color w:val="F55551"/>
+              <w:sz w:val="24"/>
+              <w:szCs w:val="24"/>
+              <w:lang w:eastAsia="fr-FR"/>
+            </w:rPr>
+          </w:pPr>
+          <w:hyperlink w:anchor="_Toc137574566" w:history="1">
+            <w:r>
+              <w:rPr>
+                <w:rStyle w:val="Lienhypertexte"/>
+                <w:noProof/>
+                <w:color w:val="F55551"/>
+                <w:sz w:val="24"/>
+                <w:szCs w:val="24"/>
+              </w:rPr>
+              <w:t>Exigences :</w:t>
+            </w:r>
+            <w:r>
+              <w:rPr>
+                <w:noProof/>
+                <w:webHidden/>
+                <w:color w:val="F55551"/>
+                <w:sz w:val="24"/>
+                <w:szCs w:val="24"/>
+              </w:rPr>
+              <w:tab/>
+            </w:r>
+            <w:r>
+              <w:rPr>
+                <w:noProof/>
+                <w:webHidden/>
+                <w:color w:val="F55551"/>
+                <w:sz w:val="24"/>
+                <w:szCs w:val="24"/>
+              </w:rPr>
+              <w:fldChar w:fldCharType="begin"/>
+            </w:r>
+            <w:r>
+              <w:rPr>
+                <w:noProof/>
+                <w:webHidden/>
+                <w:color w:val="F55551"/>
+                <w:sz w:val="24"/>
+                <w:szCs w:val="24"/>
+              </w:rPr>
+              <w:instrText xml:space="preserve"> PAGEREF _Toc137574566 \h </w:instrText>
+            </w:r>
+            <w:r>
+              <w:rPr>
+                <w:noProof/>
+                <w:webHidden/>
+                <w:color w:val="F55551"/>
+                <w:sz w:val="24"/>
+                <w:szCs w:val="24"/>
+              </w:rPr>
+            </w:r>
+            <w:r>
+              <w:rPr>
+                <w:noProof/>
+                <w:webHidden/>
+                <w:color w:val="F55551"/>
+                <w:sz w:val="24"/>
+                <w:szCs w:val="24"/>
+              </w:rPr>
+              <w:fldChar w:fldCharType="separate"/>
+            </w:r>
+            <w:r>
+              <w:rPr>
+                <w:noProof/>
+                <w:webHidden/>
+                <w:color w:val="F55551"/>
+                <w:sz w:val="24"/>
+                <w:szCs w:val="24"/>
+              </w:rPr>
+              <w:t>7</w:t>
+            </w:r>
+            <w:r>
+              <w:rPr>
+                <w:noProof/>
+                <w:webHidden/>
+                <w:color w:val="F55551"/>
+                <w:sz w:val="24"/>
+                <w:szCs w:val="24"/>
+              </w:rPr>
+              <w:fldChar w:fldCharType="end"/>
+            </w:r>
+          </w:hyperlink>
+        </w:p>
+        <w:p>
+          <w:pPr>
+            <w:pStyle w:val="TM2"/>
+            <w:tabs>
+              <w:tab w:val="right" w:leader="dot" w:pos="9062"/>
+            </w:tabs>
+            <w:rPr>
+              <w:rFonts w:eastAsiaTheme="minorEastAsia"/>
+              <w:noProof/>
+              <w:color w:val="F55551"/>
+              <w:sz w:val="24"/>
+              <w:szCs w:val="24"/>
+              <w:lang w:eastAsia="fr-FR"/>
+            </w:rPr>
+          </w:pPr>
+          <w:hyperlink w:anchor="_Toc137574567" w:history="1">
+            <w:r>
+              <w:rPr>
+                <w:rStyle w:val="Lienhypertexte"/>
+                <w:noProof/>
+                <w:color w:val="F55551"/>
+                <w:sz w:val="24"/>
+                <w:szCs w:val="24"/>
+              </w:rPr>
+              <w:t>Contraintes :</w:t>
+            </w:r>
+            <w:r>
+              <w:rPr>
+                <w:noProof/>
+                <w:webHidden/>
+                <w:color w:val="F55551"/>
+                <w:sz w:val="24"/>
+                <w:szCs w:val="24"/>
+              </w:rPr>
+              <w:tab/>
+            </w:r>
+            <w:r>
+              <w:rPr>
+                <w:noProof/>
+                <w:webHidden/>
+                <w:color w:val="F55551"/>
+                <w:sz w:val="24"/>
+                <w:szCs w:val="24"/>
+              </w:rPr>
+              <w:fldChar w:fldCharType="begin"/>
+            </w:r>
+            <w:r>
+              <w:rPr>
+                <w:noProof/>
+                <w:webHidden/>
+                <w:color w:val="F55551"/>
+                <w:sz w:val="24"/>
+                <w:szCs w:val="24"/>
+              </w:rPr>
+              <w:instrText xml:space="preserve"> PAGEREF _Toc137574567 \h </w:instrText>
+            </w:r>
+            <w:r>
+              <w:rPr>
+                <w:noProof/>
+                <w:webHidden/>
+                <w:color w:val="F55551"/>
+                <w:sz w:val="24"/>
+                <w:szCs w:val="24"/>
+              </w:rPr>
+            </w:r>
+            <w:r>
+              <w:rPr>
+                <w:noProof/>
+                <w:webHidden/>
+                <w:color w:val="F55551"/>
+                <w:sz w:val="24"/>
+                <w:szCs w:val="24"/>
+              </w:rPr>
+              <w:fldChar w:fldCharType="separate"/>
+            </w:r>
+            <w:r>
+              <w:rPr>
+                <w:noProof/>
+                <w:webHidden/>
+                <w:color w:val="F55551"/>
+                <w:sz w:val="24"/>
+                <w:szCs w:val="24"/>
+              </w:rPr>
+              <w:t>8</w:t>
+            </w:r>
+            <w:r>
+              <w:rPr>
+                <w:noProof/>
+                <w:webHidden/>
+                <w:color w:val="F55551"/>
+                <w:sz w:val="24"/>
+                <w:szCs w:val="24"/>
+              </w:rPr>
+              <w:fldChar w:fldCharType="end"/>
+            </w:r>
+          </w:hyperlink>
+        </w:p>
+        <w:p>
+          <w:pPr>
+            <w:pStyle w:val="TM1"/>
+            <w:tabs>
+              <w:tab w:val="right" w:leader="dot" w:pos="9062"/>
+            </w:tabs>
+            <w:rPr>
+              <w:rFonts w:eastAsiaTheme="minorEastAsia"/>
+              <w:noProof/>
+              <w:color w:val="F55551"/>
+              <w:sz w:val="24"/>
+              <w:szCs w:val="24"/>
+              <w:lang w:eastAsia="fr-FR"/>
+            </w:rPr>
+          </w:pPr>
+          <w:hyperlink w:anchor="_Toc137574568" w:history="1">
+            <w:r>
+              <w:rPr>
+                <w:rStyle w:val="Lienhypertexte"/>
+                <w:rFonts w:ascii="Arial" w:hAnsi="Arial" w:cs="Arial"/>
+                <w:noProof/>
+                <w:color w:val="F55551"/>
+                <w:sz w:val="24"/>
+                <w:szCs w:val="24"/>
+              </w:rPr>
+              <w:t>6. Fiche persona (client-type)</w:t>
+            </w:r>
+            <w:r>
+              <w:rPr>
+                <w:noProof/>
+                <w:webHidden/>
+                <w:color w:val="F55551"/>
+                <w:sz w:val="24"/>
+                <w:szCs w:val="24"/>
+              </w:rPr>
+              <w:tab/>
+            </w:r>
+            <w:r>
+              <w:rPr>
+                <w:noProof/>
+                <w:webHidden/>
+                <w:color w:val="F55551"/>
+                <w:sz w:val="24"/>
+                <w:szCs w:val="24"/>
+              </w:rPr>
+              <w:fldChar w:fldCharType="begin"/>
+            </w:r>
+            <w:r>
+              <w:rPr>
+                <w:noProof/>
+                <w:webHidden/>
+                <w:color w:val="F55551"/>
+                <w:sz w:val="24"/>
+                <w:szCs w:val="24"/>
+              </w:rPr>
+              <w:instrText xml:space="preserve"> PAGEREF _Toc137574568 \h </w:instrText>
+            </w:r>
+            <w:r>
+              <w:rPr>
+                <w:noProof/>
+                <w:webHidden/>
+                <w:color w:val="F55551"/>
+                <w:sz w:val="24"/>
+                <w:szCs w:val="24"/>
+              </w:rPr>
+            </w:r>
+            <w:r>
+              <w:rPr>
+                <w:noProof/>
+                <w:webHidden/>
+                <w:color w:val="F55551"/>
+                <w:sz w:val="24"/>
+                <w:szCs w:val="24"/>
+              </w:rPr>
+              <w:fldChar w:fldCharType="separate"/>
+            </w:r>
+            <w:r>
+              <w:rPr>
+                <w:noProof/>
+                <w:webHidden/>
+                <w:color w:val="F55551"/>
+                <w:sz w:val="24"/>
+                <w:szCs w:val="24"/>
+              </w:rPr>
+              <w:t>9</w:t>
+            </w:r>
+            <w:r>
+              <w:rPr>
+                <w:noProof/>
+                <w:webHidden/>
+                <w:color w:val="F55551"/>
+                <w:sz w:val="24"/>
+                <w:szCs w:val="24"/>
+              </w:rPr>
+              <w:fldChar w:fldCharType="end"/>
+            </w:r>
+          </w:hyperlink>
+        </w:p>
+        <w:p>
+          <w:pPr>
+            <w:pStyle w:val="TM1"/>
+            <w:tabs>
+              <w:tab w:val="right" w:leader="dot" w:pos="9062"/>
+            </w:tabs>
+            <w:rPr>
+              <w:rFonts w:eastAsiaTheme="minorEastAsia"/>
+              <w:noProof/>
+              <w:color w:val="F55551"/>
+              <w:sz w:val="24"/>
+              <w:szCs w:val="24"/>
+              <w:lang w:eastAsia="fr-FR"/>
+            </w:rPr>
+          </w:pPr>
+          <w:hyperlink w:anchor="_Toc137574569" w:history="1">
+            <w:r>
+              <w:rPr>
+                <w:rStyle w:val="Lienhypertexte"/>
+                <w:rFonts w:ascii="Arial" w:hAnsi="Arial" w:cs="Arial"/>
+                <w:noProof/>
+                <w:color w:val="F55551"/>
+                <w:sz w:val="24"/>
+                <w:szCs w:val="24"/>
+              </w:rPr>
+              <w:t>7. 3 contraintes que doivent respecter l’intranet</w:t>
+            </w:r>
+            <w:r>
+              <w:rPr>
+                <w:noProof/>
+                <w:webHidden/>
+                <w:color w:val="F55551"/>
+                <w:sz w:val="24"/>
+                <w:szCs w:val="24"/>
+              </w:rPr>
+              <w:tab/>
+            </w:r>
+            <w:r>
+              <w:rPr>
+                <w:noProof/>
+                <w:webHidden/>
+                <w:color w:val="F55551"/>
+                <w:sz w:val="24"/>
+                <w:szCs w:val="24"/>
+              </w:rPr>
+              <w:fldChar w:fldCharType="begin"/>
+            </w:r>
+            <w:r>
+              <w:rPr>
+                <w:noProof/>
+                <w:webHidden/>
+                <w:color w:val="F55551"/>
+                <w:sz w:val="24"/>
+                <w:szCs w:val="24"/>
+              </w:rPr>
+              <w:instrText xml:space="preserve"> PAGEREF _Toc137574569 \h </w:instrText>
+            </w:r>
+            <w:r>
+              <w:rPr>
+                <w:noProof/>
+                <w:webHidden/>
+                <w:color w:val="F55551"/>
+                <w:sz w:val="24"/>
+                <w:szCs w:val="24"/>
+              </w:rPr>
+            </w:r>
+            <w:r>
+              <w:rPr>
+                <w:noProof/>
+                <w:webHidden/>
+                <w:color w:val="F55551"/>
+                <w:sz w:val="24"/>
+                <w:szCs w:val="24"/>
+              </w:rPr>
+              <w:fldChar w:fldCharType="separate"/>
+            </w:r>
+            <w:r>
+              <w:rPr>
+                <w:noProof/>
+                <w:webHidden/>
+                <w:color w:val="F55551"/>
+                <w:sz w:val="24"/>
+                <w:szCs w:val="24"/>
+              </w:rPr>
+              <w:t>10</w:t>
+            </w:r>
+            <w:r>
+              <w:rPr>
+                <w:noProof/>
+                <w:webHidden/>
+                <w:color w:val="F55551"/>
+                <w:sz w:val="24"/>
+                <w:szCs w:val="24"/>
+              </w:rPr>
+              <w:fldChar w:fldCharType="end"/>
+            </w:r>
+          </w:hyperlink>
+        </w:p>
+        <w:p>
+          <w:r>
+            <w:rPr>
+              <w:b/>
+              <w:bCs/>
+              <w:color w:val="F55551"/>
+              <w:sz w:val="24"/>
+              <w:szCs w:val="24"/>
+            </w:rPr>
+            <w:fldChar w:fldCharType="end"/>
+          </w:r>
+        </w:p>
+      </w:sdtContent>
+    </w:sdt>
     <w:p>
       <w:pPr>
         <w:pStyle w:val="TM1"/>
@@ -614,1034 +1558,6 @@
         </w:rPr>
       </w:pPr>
       <w:r>
-        <w:rPr>
-          <w:sz w:val="26"/>
-          <w:szCs w:val="26"/>
-        </w:rPr>
-        <w:fldChar w:fldCharType="begin"/>
-      </w:r>
-      <w:r>
-        <w:rPr>
-          <w:sz w:val="26"/>
-          <w:szCs w:val="26"/>
-        </w:rPr>
-        <w:instrText xml:space="preserve"> TOC \o "1-3" \u </w:instrText>
-      </w:r>
-      <w:r>
-        <w:rPr>
-          <w:sz w:val="26"/>
-          <w:szCs w:val="26"/>
-        </w:rPr>
-        <w:fldChar w:fldCharType="separate"/>
-      </w:r>
-      <w:r>
-        <w:rPr>
-          <w:rFonts w:ascii="Arial" w:hAnsi="Arial" w:cs="Arial"/>
-          <w:noProof/>
-          <w:color w:val="F55551"/>
-          <w:sz w:val="26"/>
-          <w:szCs w:val="26"/>
-          <w:u w:val="single"/>
-        </w:rPr>
-        <w:t>1. Présentation du projet</w:t>
-      </w:r>
-      <w:r>
-        <w:rPr>
-          <w:noProof/>
-          <w:sz w:val="26"/>
-          <w:szCs w:val="26"/>
-        </w:rPr>
-        <w:tab/>
-      </w:r>
-      <w:r>
-        <w:rPr>
-          <w:noProof/>
-          <w:sz w:val="26"/>
-          <w:szCs w:val="26"/>
-        </w:rPr>
-        <w:fldChar w:fldCharType="begin"/>
-      </w:r>
-      <w:r>
-        <w:rPr>
-          <w:noProof/>
-          <w:sz w:val="26"/>
-          <w:szCs w:val="26"/>
-        </w:rPr>
-        <w:instrText xml:space="preserve"> PAGEREF _Toc130056237 \h </w:instrText>
-      </w:r>
-      <w:r>
-        <w:rPr>
-          <w:noProof/>
-          <w:sz w:val="26"/>
-          <w:szCs w:val="26"/>
-        </w:rPr>
-      </w:r>
-      <w:r>
-        <w:rPr>
-          <w:noProof/>
-          <w:sz w:val="26"/>
-          <w:szCs w:val="26"/>
-        </w:rPr>
-        <w:fldChar w:fldCharType="separate"/>
-      </w:r>
-      <w:r>
-        <w:rPr>
-          <w:noProof/>
-          <w:sz w:val="26"/>
-          <w:szCs w:val="26"/>
-        </w:rPr>
-        <w:t>3</w:t>
-      </w:r>
-      <w:r>
-        <w:rPr>
-          <w:noProof/>
-          <w:sz w:val="26"/>
-          <w:szCs w:val="26"/>
-        </w:rPr>
-        <w:fldChar w:fldCharType="end"/>
-      </w:r>
-    </w:p>
-    <w:p>
-      <w:pPr>
-        <w:pStyle w:val="TM1"/>
-        <w:tabs>
-          <w:tab w:val="right" w:leader="dot" w:pos="9062"/>
-        </w:tabs>
-        <w:rPr>
-          <w:rFonts w:eastAsiaTheme="minorEastAsia"/>
-          <w:noProof/>
-          <w:kern w:val="0"/>
-          <w:sz w:val="26"/>
-          <w:szCs w:val="26"/>
-          <w:lang w:eastAsia="fr-FR"/>
-          <w14:ligatures w14:val="none"/>
-        </w:rPr>
-      </w:pPr>
-      <w:r>
-        <w:rPr>
-          <w:rFonts w:ascii="Arial" w:hAnsi="Arial" w:cs="Arial"/>
-          <w:noProof/>
-          <w:color w:val="F55551"/>
-          <w:sz w:val="26"/>
-          <w:szCs w:val="26"/>
-          <w:u w:val="single"/>
-        </w:rPr>
-        <w:t xml:space="preserve">2. Présentation de </w:t>
-      </w:r>
-      <w:r>
-        <w:rPr>
-          <w:rFonts w:ascii="Arial" w:hAnsi="Arial" w:cs="Arial"/>
-          <w:noProof/>
-          <w:color w:val="F55551"/>
-          <w:sz w:val="26"/>
-          <w:szCs w:val="26"/>
-          <w:u w:val="single"/>
-        </w:rPr>
-        <w:t>l'Association</w:t>
-      </w:r>
-      <w:r>
-        <w:rPr>
-          <w:noProof/>
-          <w:sz w:val="26"/>
-          <w:szCs w:val="26"/>
-        </w:rPr>
-        <w:tab/>
-      </w:r>
-      <w:r>
-        <w:rPr>
-          <w:noProof/>
-          <w:sz w:val="26"/>
-          <w:szCs w:val="26"/>
-        </w:rPr>
-        <w:fldChar w:fldCharType="begin"/>
-      </w:r>
-      <w:r>
-        <w:rPr>
-          <w:noProof/>
-          <w:sz w:val="26"/>
-          <w:szCs w:val="26"/>
-        </w:rPr>
-        <w:instrText xml:space="preserve"> PAGEREF _Toc130056238 \h </w:instrText>
-      </w:r>
-      <w:r>
-        <w:rPr>
-          <w:noProof/>
-          <w:sz w:val="26"/>
-          <w:szCs w:val="26"/>
-        </w:rPr>
-      </w:r>
-      <w:r>
-        <w:rPr>
-          <w:noProof/>
-          <w:sz w:val="26"/>
-          <w:szCs w:val="26"/>
-        </w:rPr>
-        <w:fldChar w:fldCharType="separate"/>
-      </w:r>
-      <w:r>
-        <w:rPr>
-          <w:noProof/>
-          <w:sz w:val="26"/>
-          <w:szCs w:val="26"/>
-        </w:rPr>
-        <w:t>4</w:t>
-      </w:r>
-      <w:r>
-        <w:rPr>
-          <w:noProof/>
-          <w:sz w:val="26"/>
-          <w:szCs w:val="26"/>
-        </w:rPr>
-        <w:fldChar w:fldCharType="end"/>
-      </w:r>
-    </w:p>
-    <w:p>
-      <w:pPr>
-        <w:pStyle w:val="TM1"/>
-        <w:tabs>
-          <w:tab w:val="right" w:leader="dot" w:pos="9062"/>
-        </w:tabs>
-        <w:rPr>
-          <w:rFonts w:eastAsiaTheme="minorEastAsia"/>
-          <w:noProof/>
-          <w:kern w:val="0"/>
-          <w:sz w:val="26"/>
-          <w:szCs w:val="26"/>
-          <w:lang w:eastAsia="fr-FR"/>
-          <w14:ligatures w14:val="none"/>
-        </w:rPr>
-      </w:pPr>
-      <w:r>
-        <w:rPr>
-          <w:rFonts w:ascii="Arial" w:hAnsi="Arial" w:cs="Arial"/>
-          <w:noProof/>
-          <w:color w:val="F55551"/>
-          <w:sz w:val="26"/>
-          <w:szCs w:val="26"/>
-          <w:u w:val="single"/>
-        </w:rPr>
-        <w:t>3. Objectifs du projet</w:t>
-      </w:r>
-      <w:r>
-        <w:rPr>
-          <w:noProof/>
-          <w:sz w:val="26"/>
-          <w:szCs w:val="26"/>
-        </w:rPr>
-        <w:tab/>
-      </w:r>
-      <w:r>
-        <w:rPr>
-          <w:noProof/>
-          <w:sz w:val="26"/>
-          <w:szCs w:val="26"/>
-        </w:rPr>
-        <w:fldChar w:fldCharType="begin"/>
-      </w:r>
-      <w:r>
-        <w:rPr>
-          <w:noProof/>
-          <w:sz w:val="26"/>
-          <w:szCs w:val="26"/>
-        </w:rPr>
-        <w:instrText xml:space="preserve"> PAGEREF _Toc130056239 \h </w:instrText>
-      </w:r>
-      <w:r>
-        <w:rPr>
-          <w:noProof/>
-          <w:sz w:val="26"/>
-          <w:szCs w:val="26"/>
-        </w:rPr>
-      </w:r>
-      <w:r>
-        <w:rPr>
-          <w:noProof/>
-          <w:sz w:val="26"/>
-          <w:szCs w:val="26"/>
-        </w:rPr>
-        <w:fldChar w:fldCharType="separate"/>
-      </w:r>
-      <w:r>
-        <w:rPr>
-          <w:noProof/>
-          <w:sz w:val="26"/>
-          <w:szCs w:val="26"/>
-        </w:rPr>
-        <w:t>5</w:t>
-      </w:r>
-      <w:r>
-        <w:rPr>
-          <w:noProof/>
-          <w:sz w:val="26"/>
-          <w:szCs w:val="26"/>
-        </w:rPr>
-        <w:fldChar w:fldCharType="end"/>
-      </w:r>
-    </w:p>
-    <w:p>
-      <w:pPr>
-        <w:pStyle w:val="TM1"/>
-        <w:tabs>
-          <w:tab w:val="right" w:leader="dot" w:pos="9062"/>
-        </w:tabs>
-        <w:rPr>
-          <w:rFonts w:eastAsiaTheme="minorEastAsia"/>
-          <w:noProof/>
-          <w:kern w:val="0"/>
-          <w:sz w:val="26"/>
-          <w:szCs w:val="26"/>
-          <w:lang w:eastAsia="fr-FR"/>
-          <w14:ligatures w14:val="none"/>
-        </w:rPr>
-      </w:pPr>
-      <w:r>
-        <w:rPr>
-          <w:rFonts w:ascii="Arial" w:hAnsi="Arial" w:cs="Arial"/>
-          <w:noProof/>
-          <w:color w:val="F55551"/>
-          <w:sz w:val="26"/>
-          <w:szCs w:val="26"/>
-          <w:u w:val="single"/>
-        </w:rPr>
-        <w:t>4. Contexte actuel</w:t>
-      </w:r>
-      <w:r>
-        <w:rPr>
-          <w:noProof/>
-          <w:sz w:val="26"/>
-          <w:szCs w:val="26"/>
-        </w:rPr>
-        <w:tab/>
-      </w:r>
-      <w:r>
-        <w:rPr>
-          <w:noProof/>
-          <w:sz w:val="26"/>
-          <w:szCs w:val="26"/>
-        </w:rPr>
-        <w:fldChar w:fldCharType="begin"/>
-      </w:r>
-      <w:r>
-        <w:rPr>
-          <w:noProof/>
-          <w:sz w:val="26"/>
-          <w:szCs w:val="26"/>
-        </w:rPr>
-        <w:instrText xml:space="preserve"> PAGEREF _Toc130056240 \h </w:instrText>
-      </w:r>
-      <w:r>
-        <w:rPr>
-          <w:noProof/>
-          <w:sz w:val="26"/>
-          <w:szCs w:val="26"/>
-        </w:rPr>
-      </w:r>
-      <w:r>
-        <w:rPr>
-          <w:noProof/>
-          <w:sz w:val="26"/>
-          <w:szCs w:val="26"/>
-        </w:rPr>
-        <w:fldChar w:fldCharType="separate"/>
-      </w:r>
-      <w:r>
-        <w:rPr>
-          <w:noProof/>
-          <w:sz w:val="26"/>
-          <w:szCs w:val="26"/>
-        </w:rPr>
-        <w:t>6</w:t>
-      </w:r>
-      <w:r>
-        <w:rPr>
-          <w:noProof/>
-          <w:sz w:val="26"/>
-          <w:szCs w:val="26"/>
-        </w:rPr>
-        <w:fldChar w:fldCharType="end"/>
-      </w:r>
-    </w:p>
-    <w:p>
-      <w:pPr>
-        <w:pStyle w:val="TM1"/>
-        <w:tabs>
-          <w:tab w:val="right" w:leader="dot" w:pos="9062"/>
-        </w:tabs>
-        <w:rPr>
-          <w:rFonts w:eastAsiaTheme="minorEastAsia"/>
-          <w:noProof/>
-          <w:kern w:val="0"/>
-          <w:sz w:val="26"/>
-          <w:szCs w:val="26"/>
-          <w:lang w:eastAsia="fr-FR"/>
-          <w14:ligatures w14:val="none"/>
-        </w:rPr>
-      </w:pPr>
-      <w:r>
-        <w:rPr>
-          <w:rFonts w:ascii="Arial" w:hAnsi="Arial" w:cs="Arial"/>
-          <w:noProof/>
-          <w:color w:val="F55551"/>
-          <w:sz w:val="26"/>
-          <w:szCs w:val="26"/>
-          <w:u w:val="single"/>
-        </w:rPr>
-        <w:t>5. Exigences et contraintes</w:t>
-      </w:r>
-      <w:r>
-        <w:rPr>
-          <w:noProof/>
-          <w:sz w:val="26"/>
-          <w:szCs w:val="26"/>
-        </w:rPr>
-        <w:tab/>
-      </w:r>
-      <w:r>
-        <w:rPr>
-          <w:noProof/>
-          <w:sz w:val="26"/>
-          <w:szCs w:val="26"/>
-        </w:rPr>
-        <w:fldChar w:fldCharType="begin"/>
-      </w:r>
-      <w:r>
-        <w:rPr>
-          <w:noProof/>
-          <w:sz w:val="26"/>
-          <w:szCs w:val="26"/>
-        </w:rPr>
-        <w:instrText xml:space="preserve"> PAGEREF _Toc130056241 \h </w:instrText>
-      </w:r>
-      <w:r>
-        <w:rPr>
-          <w:noProof/>
-          <w:sz w:val="26"/>
-          <w:szCs w:val="26"/>
-        </w:rPr>
-      </w:r>
-      <w:r>
-        <w:rPr>
-          <w:noProof/>
-          <w:sz w:val="26"/>
-          <w:szCs w:val="26"/>
-        </w:rPr>
-        <w:fldChar w:fldCharType="separate"/>
-      </w:r>
-      <w:r>
-        <w:rPr>
-          <w:noProof/>
-          <w:sz w:val="26"/>
-          <w:szCs w:val="26"/>
-        </w:rPr>
-        <w:t>13</w:t>
-      </w:r>
-      <w:r>
-        <w:rPr>
-          <w:noProof/>
-          <w:sz w:val="26"/>
-          <w:szCs w:val="26"/>
-        </w:rPr>
-        <w:fldChar w:fldCharType="end"/>
-      </w:r>
-    </w:p>
-    <w:p>
-      <w:pPr>
-        <w:pStyle w:val="TM2"/>
-        <w:tabs>
-          <w:tab w:val="right" w:leader="dot" w:pos="9062"/>
-        </w:tabs>
-        <w:rPr>
-          <w:noProof/>
-          <w:sz w:val="26"/>
-          <w:szCs w:val="26"/>
-        </w:rPr>
-      </w:pPr>
-      <w:r>
-        <w:rPr>
-          <w:noProof/>
-          <w:color w:val="B10505"/>
-          <w:sz w:val="26"/>
-          <w:szCs w:val="26"/>
-          <w:u w:val="single"/>
-        </w:rPr>
-        <w:t>Exigences</w:t>
-      </w:r>
-      <w:r>
-        <w:rPr>
-          <w:noProof/>
-          <w:color w:val="B10505"/>
-          <w:sz w:val="26"/>
-          <w:szCs w:val="26"/>
-        </w:rPr>
-        <w:t> :</w:t>
-      </w:r>
-      <w:r>
-        <w:rPr>
-          <w:noProof/>
-          <w:sz w:val="26"/>
-          <w:szCs w:val="26"/>
-        </w:rPr>
-        <w:tab/>
-      </w:r>
-      <w:r>
-        <w:rPr>
-          <w:noProof/>
-          <w:sz w:val="26"/>
-          <w:szCs w:val="26"/>
-        </w:rPr>
-        <w:fldChar w:fldCharType="begin"/>
-      </w:r>
-      <w:r>
-        <w:rPr>
-          <w:noProof/>
-          <w:sz w:val="26"/>
-          <w:szCs w:val="26"/>
-        </w:rPr>
-        <w:instrText xml:space="preserve"> PAGEREF _Toc130056242 \h </w:instrText>
-      </w:r>
-      <w:r>
-        <w:rPr>
-          <w:noProof/>
-          <w:sz w:val="26"/>
-          <w:szCs w:val="26"/>
-        </w:rPr>
-      </w:r>
-      <w:r>
-        <w:rPr>
-          <w:noProof/>
-          <w:sz w:val="26"/>
-          <w:szCs w:val="26"/>
-        </w:rPr>
-        <w:fldChar w:fldCharType="separate"/>
-      </w:r>
-      <w:r>
-        <w:rPr>
-          <w:noProof/>
-          <w:sz w:val="26"/>
-          <w:szCs w:val="26"/>
-        </w:rPr>
-        <w:t>13</w:t>
-      </w:r>
-      <w:r>
-        <w:rPr>
-          <w:noProof/>
-          <w:sz w:val="26"/>
-          <w:szCs w:val="26"/>
-        </w:rPr>
-        <w:fldChar w:fldCharType="end"/>
-      </w:r>
-    </w:p>
-    <w:p>
-      <w:pPr>
-        <w:pStyle w:val="TM2"/>
-        <w:tabs>
-          <w:tab w:val="right" w:leader="dot" w:pos="9062"/>
-        </w:tabs>
-        <w:rPr>
-          <w:noProof/>
-          <w:sz w:val="26"/>
-          <w:szCs w:val="26"/>
-        </w:rPr>
-      </w:pPr>
-      <w:r>
-        <w:rPr>
-          <w:noProof/>
-          <w:color w:val="B10505"/>
-          <w:sz w:val="26"/>
-          <w:szCs w:val="26"/>
-          <w:u w:val="single"/>
-        </w:rPr>
-        <w:t>Contraintes</w:t>
-      </w:r>
-      <w:r>
-        <w:rPr>
-          <w:noProof/>
-          <w:color w:val="B10505"/>
-          <w:sz w:val="26"/>
-          <w:szCs w:val="26"/>
-        </w:rPr>
-        <w:t> :</w:t>
-      </w:r>
-      <w:r>
-        <w:rPr>
-          <w:noProof/>
-          <w:sz w:val="26"/>
-          <w:szCs w:val="26"/>
-        </w:rPr>
-        <w:tab/>
-      </w:r>
-      <w:r>
-        <w:rPr>
-          <w:noProof/>
-          <w:sz w:val="26"/>
-          <w:szCs w:val="26"/>
-        </w:rPr>
-        <w:fldChar w:fldCharType="begin"/>
-      </w:r>
-      <w:r>
-        <w:rPr>
-          <w:noProof/>
-          <w:sz w:val="26"/>
-          <w:szCs w:val="26"/>
-        </w:rPr>
-        <w:instrText xml:space="preserve"> PAGEREF _Toc130056243 \h </w:instrText>
-      </w:r>
-      <w:r>
-        <w:rPr>
-          <w:noProof/>
-          <w:sz w:val="26"/>
-          <w:szCs w:val="26"/>
-        </w:rPr>
-      </w:r>
-      <w:r>
-        <w:rPr>
-          <w:noProof/>
-          <w:sz w:val="26"/>
-          <w:szCs w:val="26"/>
-        </w:rPr>
-        <w:fldChar w:fldCharType="separate"/>
-      </w:r>
-      <w:r>
-        <w:rPr>
-          <w:noProof/>
-          <w:sz w:val="26"/>
-          <w:szCs w:val="26"/>
-        </w:rPr>
-        <w:t>14</w:t>
-      </w:r>
-      <w:r>
-        <w:rPr>
-          <w:noProof/>
-          <w:sz w:val="26"/>
-          <w:szCs w:val="26"/>
-        </w:rPr>
-        <w:fldChar w:fldCharType="end"/>
-      </w:r>
-    </w:p>
-    <w:p>
-      <w:pPr>
-        <w:pStyle w:val="TM1"/>
-        <w:tabs>
-          <w:tab w:val="right" w:leader="dot" w:pos="9062"/>
-        </w:tabs>
-        <w:rPr>
-          <w:rFonts w:eastAsiaTheme="minorEastAsia"/>
-          <w:noProof/>
-          <w:kern w:val="0"/>
-          <w:sz w:val="26"/>
-          <w:szCs w:val="26"/>
-          <w:lang w:eastAsia="fr-FR"/>
-          <w14:ligatures w14:val="none"/>
-        </w:rPr>
-      </w:pPr>
-      <w:r>
-        <w:rPr>
-          <w:rFonts w:ascii="Arial" w:hAnsi="Arial" w:cs="Arial"/>
-          <w:noProof/>
-          <w:color w:val="F55551"/>
-          <w:sz w:val="26"/>
-          <w:szCs w:val="26"/>
-          <w:u w:val="single"/>
-        </w:rPr>
-        <w:t>6. Fiche persona (client-type)</w:t>
-      </w:r>
-      <w:r>
-        <w:rPr>
-          <w:noProof/>
-          <w:sz w:val="26"/>
-          <w:szCs w:val="26"/>
-        </w:rPr>
-        <w:tab/>
-      </w:r>
-      <w:r>
-        <w:rPr>
-          <w:noProof/>
-          <w:sz w:val="26"/>
-          <w:szCs w:val="26"/>
-        </w:rPr>
-        <w:fldChar w:fldCharType="begin"/>
-      </w:r>
-      <w:r>
-        <w:rPr>
-          <w:noProof/>
-          <w:sz w:val="26"/>
-          <w:szCs w:val="26"/>
-        </w:rPr>
-        <w:instrText xml:space="preserve"> PAGEREF _Toc130056244 \h </w:instrText>
-      </w:r>
-      <w:r>
-        <w:rPr>
-          <w:noProof/>
-          <w:sz w:val="26"/>
-          <w:szCs w:val="26"/>
-        </w:rPr>
-      </w:r>
-      <w:r>
-        <w:rPr>
-          <w:noProof/>
-          <w:sz w:val="26"/>
-          <w:szCs w:val="26"/>
-        </w:rPr>
-        <w:fldChar w:fldCharType="separate"/>
-      </w:r>
-      <w:r>
-        <w:rPr>
-          <w:noProof/>
-          <w:sz w:val="26"/>
-          <w:szCs w:val="26"/>
-        </w:rPr>
-        <w:t>15</w:t>
-      </w:r>
-      <w:r>
-        <w:rPr>
-          <w:noProof/>
-          <w:sz w:val="26"/>
-          <w:szCs w:val="26"/>
-        </w:rPr>
-        <w:fldChar w:fldCharType="end"/>
-      </w:r>
-    </w:p>
-    <w:p>
-      <w:pPr>
-        <w:pStyle w:val="TM1"/>
-        <w:tabs>
-          <w:tab w:val="right" w:leader="dot" w:pos="9062"/>
-        </w:tabs>
-        <w:rPr>
-          <w:rFonts w:eastAsiaTheme="minorEastAsia"/>
-          <w:noProof/>
-          <w:kern w:val="0"/>
-          <w:sz w:val="26"/>
-          <w:szCs w:val="26"/>
-          <w:lang w:eastAsia="fr-FR"/>
-          <w14:ligatures w14:val="none"/>
-        </w:rPr>
-      </w:pPr>
-      <w:r>
-        <w:rPr>
-          <w:rFonts w:ascii="Arial" w:hAnsi="Arial" w:cs="Arial"/>
-          <w:noProof/>
-          <w:color w:val="F55551"/>
-          <w:sz w:val="26"/>
-          <w:szCs w:val="26"/>
-          <w:u w:val="single"/>
-        </w:rPr>
-        <w:t>7. Diagramme UML du scénario complet « S’inscrire à un cours d’aqua bike »</w:t>
-      </w:r>
-      <w:r>
-        <w:rPr>
-          <w:noProof/>
-          <w:sz w:val="26"/>
-          <w:szCs w:val="26"/>
-        </w:rPr>
-        <w:tab/>
-      </w:r>
-      <w:r>
-        <w:rPr>
-          <w:noProof/>
-          <w:sz w:val="26"/>
-          <w:szCs w:val="26"/>
-        </w:rPr>
-        <w:fldChar w:fldCharType="begin"/>
-      </w:r>
-      <w:r>
-        <w:rPr>
-          <w:noProof/>
-          <w:sz w:val="26"/>
-          <w:szCs w:val="26"/>
-        </w:rPr>
-        <w:instrText xml:space="preserve"> PAGEREF _Toc130056245 \h </w:instrText>
-      </w:r>
-      <w:r>
-        <w:rPr>
-          <w:noProof/>
-          <w:sz w:val="26"/>
-          <w:szCs w:val="26"/>
-        </w:rPr>
-      </w:r>
-      <w:r>
-        <w:rPr>
-          <w:noProof/>
-          <w:sz w:val="26"/>
-          <w:szCs w:val="26"/>
-        </w:rPr>
-        <w:fldChar w:fldCharType="separate"/>
-      </w:r>
-      <w:r>
-        <w:rPr>
-          <w:noProof/>
-          <w:sz w:val="26"/>
-          <w:szCs w:val="26"/>
-        </w:rPr>
-        <w:t>16</w:t>
-      </w:r>
-      <w:r>
-        <w:rPr>
-          <w:noProof/>
-          <w:sz w:val="26"/>
-          <w:szCs w:val="26"/>
-        </w:rPr>
-        <w:fldChar w:fldCharType="end"/>
-      </w:r>
-    </w:p>
-    <w:p>
-      <w:pPr>
-        <w:pStyle w:val="TM1"/>
-        <w:tabs>
-          <w:tab w:val="right" w:leader="dot" w:pos="9062"/>
-        </w:tabs>
-        <w:rPr>
-          <w:rFonts w:eastAsiaTheme="minorEastAsia"/>
-          <w:noProof/>
-          <w:kern w:val="0"/>
-          <w:sz w:val="26"/>
-          <w:szCs w:val="26"/>
-          <w:lang w:eastAsia="fr-FR"/>
-          <w14:ligatures w14:val="none"/>
-        </w:rPr>
-      </w:pPr>
-      <w:r>
-        <w:rPr>
-          <w:rFonts w:ascii="Arial" w:hAnsi="Arial" w:cs="Arial"/>
-          <w:noProof/>
-          <w:color w:val="F55551"/>
-          <w:sz w:val="26"/>
-          <w:szCs w:val="26"/>
-          <w:u w:val="single"/>
-        </w:rPr>
-        <w:t>8. 3 contraintes que doivent respecter le site web</w:t>
-      </w:r>
-      <w:r>
-        <w:rPr>
-          <w:noProof/>
-          <w:sz w:val="26"/>
-          <w:szCs w:val="26"/>
-        </w:rPr>
-        <w:tab/>
-      </w:r>
-      <w:r>
-        <w:rPr>
-          <w:noProof/>
-          <w:sz w:val="26"/>
-          <w:szCs w:val="26"/>
-        </w:rPr>
-        <w:fldChar w:fldCharType="begin"/>
-      </w:r>
-      <w:r>
-        <w:rPr>
-          <w:noProof/>
-          <w:sz w:val="26"/>
-          <w:szCs w:val="26"/>
-        </w:rPr>
-        <w:instrText xml:space="preserve"> PAGEREF _Toc130056246 \h </w:instrText>
-      </w:r>
-      <w:r>
-        <w:rPr>
-          <w:noProof/>
-          <w:sz w:val="26"/>
-          <w:szCs w:val="26"/>
-        </w:rPr>
-      </w:r>
-      <w:r>
-        <w:rPr>
-          <w:noProof/>
-          <w:sz w:val="26"/>
-          <w:szCs w:val="26"/>
-        </w:rPr>
-        <w:fldChar w:fldCharType="separate"/>
-      </w:r>
-      <w:r>
-        <w:rPr>
-          <w:noProof/>
-          <w:sz w:val="26"/>
-          <w:szCs w:val="26"/>
-        </w:rPr>
-        <w:t>17</w:t>
-      </w:r>
-      <w:r>
-        <w:rPr>
-          <w:noProof/>
-          <w:sz w:val="26"/>
-          <w:szCs w:val="26"/>
-        </w:rPr>
-        <w:fldChar w:fldCharType="end"/>
-      </w:r>
-    </w:p>
-    <w:p>
-      <w:pPr>
-        <w:pStyle w:val="TM1"/>
-        <w:tabs>
-          <w:tab w:val="right" w:leader="dot" w:pos="9062"/>
-        </w:tabs>
-        <w:rPr>
-          <w:rFonts w:eastAsiaTheme="minorEastAsia"/>
-          <w:noProof/>
-          <w:kern w:val="0"/>
-          <w:sz w:val="26"/>
-          <w:szCs w:val="26"/>
-          <w:lang w:eastAsia="fr-FR"/>
-          <w14:ligatures w14:val="none"/>
-        </w:rPr>
-      </w:pPr>
-      <w:r>
-        <w:rPr>
-          <w:rFonts w:ascii="Arial" w:hAnsi="Arial" w:cs="Arial"/>
-          <w:noProof/>
-          <w:color w:val="F55551"/>
-          <w:sz w:val="26"/>
-          <w:szCs w:val="26"/>
-          <w:u w:val="single"/>
-        </w:rPr>
-        <w:t>9. Story-map</w:t>
-      </w:r>
-      <w:r>
-        <w:rPr>
-          <w:noProof/>
-          <w:sz w:val="26"/>
-          <w:szCs w:val="26"/>
-        </w:rPr>
-        <w:tab/>
-      </w:r>
-      <w:r>
-        <w:rPr>
-          <w:noProof/>
-          <w:sz w:val="26"/>
-          <w:szCs w:val="26"/>
-        </w:rPr>
-        <w:fldChar w:fldCharType="begin"/>
-      </w:r>
-      <w:r>
-        <w:rPr>
-          <w:noProof/>
-          <w:sz w:val="26"/>
-          <w:szCs w:val="26"/>
-        </w:rPr>
-        <w:instrText xml:space="preserve"> PAGEREF _Toc130056247 \h </w:instrText>
-      </w:r>
-      <w:r>
-        <w:rPr>
-          <w:noProof/>
-          <w:sz w:val="26"/>
-          <w:szCs w:val="26"/>
-        </w:rPr>
-      </w:r>
-      <w:r>
-        <w:rPr>
-          <w:noProof/>
-          <w:sz w:val="26"/>
-          <w:szCs w:val="26"/>
-        </w:rPr>
-        <w:fldChar w:fldCharType="separate"/>
-      </w:r>
-      <w:r>
-        <w:rPr>
-          <w:noProof/>
-          <w:sz w:val="26"/>
-          <w:szCs w:val="26"/>
-        </w:rPr>
-        <w:t>18</w:t>
-      </w:r>
-      <w:r>
-        <w:rPr>
-          <w:noProof/>
-          <w:sz w:val="26"/>
-          <w:szCs w:val="26"/>
-        </w:rPr>
-        <w:fldChar w:fldCharType="end"/>
-      </w:r>
-    </w:p>
-    <w:p>
-      <w:pPr>
-        <w:pStyle w:val="TM1"/>
-        <w:tabs>
-          <w:tab w:val="right" w:leader="dot" w:pos="9062"/>
-        </w:tabs>
-        <w:rPr>
-          <w:rFonts w:eastAsiaTheme="minorEastAsia"/>
-          <w:noProof/>
-          <w:kern w:val="0"/>
-          <w:sz w:val="26"/>
-          <w:szCs w:val="26"/>
-          <w:lang w:eastAsia="fr-FR"/>
-          <w14:ligatures w14:val="none"/>
-        </w:rPr>
-      </w:pPr>
-      <w:r>
-        <w:rPr>
-          <w:rFonts w:ascii="Arial" w:hAnsi="Arial" w:cs="Arial"/>
-          <w:noProof/>
-          <w:color w:val="F55551"/>
-          <w:sz w:val="26"/>
-          <w:szCs w:val="26"/>
-          <w:u w:val="single"/>
-        </w:rPr>
-        <w:t>10. Arborescence complète des pages du site web</w:t>
-      </w:r>
-      <w:r>
-        <w:rPr>
-          <w:noProof/>
-          <w:sz w:val="26"/>
-          <w:szCs w:val="26"/>
-        </w:rPr>
-        <w:tab/>
-      </w:r>
-      <w:r>
-        <w:rPr>
-          <w:noProof/>
-          <w:sz w:val="26"/>
-          <w:szCs w:val="26"/>
-        </w:rPr>
-        <w:fldChar w:fldCharType="begin"/>
-      </w:r>
-      <w:r>
-        <w:rPr>
-          <w:noProof/>
-          <w:sz w:val="26"/>
-          <w:szCs w:val="26"/>
-        </w:rPr>
-        <w:instrText xml:space="preserve"> PAGEREF _Toc130056248 \h </w:instrText>
-      </w:r>
-      <w:r>
-        <w:rPr>
-          <w:noProof/>
-          <w:sz w:val="26"/>
-          <w:szCs w:val="26"/>
-        </w:rPr>
-      </w:r>
-      <w:r>
-        <w:rPr>
-          <w:noProof/>
-          <w:sz w:val="26"/>
-          <w:szCs w:val="26"/>
-        </w:rPr>
-        <w:fldChar w:fldCharType="separate"/>
-      </w:r>
-      <w:r>
-        <w:rPr>
-          <w:noProof/>
-          <w:sz w:val="26"/>
-          <w:szCs w:val="26"/>
-        </w:rPr>
-        <w:t>19</w:t>
-      </w:r>
-      <w:r>
-        <w:rPr>
-          <w:noProof/>
-          <w:sz w:val="26"/>
-          <w:szCs w:val="26"/>
-        </w:rPr>
-        <w:fldChar w:fldCharType="end"/>
-      </w:r>
-    </w:p>
-    <w:p>
-      <w:r>
-        <w:rPr>
-          <w:sz w:val="26"/>
-          <w:szCs w:val="26"/>
-        </w:rPr>
-        <w:fldChar w:fldCharType="end"/>
-      </w:r>
-      <w:r>
         <w:br w:type="page"/>
       </w:r>
     </w:p>
@@ -1658,6 +1574,7 @@
         </w:rPr>
       </w:pPr>
       <w:bookmarkStart w:id="0" w:name="_Toc130056237"/>
+      <w:bookmarkStart w:id="1" w:name="_Toc137574561"/>
       <w:r>
         <w:rPr>
           <w:rFonts w:ascii="Arial" w:hAnsi="Arial" w:cs="Arial"/>
@@ -1669,6 +1586,7 @@
         <w:t>1. Présentation du projet</w:t>
       </w:r>
       <w:bookmarkEnd w:id="0"/>
+      <w:bookmarkEnd w:id="1"/>
     </w:p>
     <w:p/>
     <w:p>
@@ -1962,7 +1880,8 @@
           <w:u w:val="single"/>
         </w:rPr>
       </w:pPr>
-      <w:bookmarkStart w:id="1" w:name="_Toc130056238"/>
+      <w:bookmarkStart w:id="2" w:name="_Toc130056238"/>
+      <w:bookmarkStart w:id="3" w:name="_Toc137574562"/>
       <w:r>
         <w:rPr>
           <w:rFonts w:ascii="Arial" w:hAnsi="Arial" w:cs="Arial"/>
@@ -1973,7 +1892,7 @@
         </w:rPr>
         <w:t xml:space="preserve">2. Présentation de </w:t>
       </w:r>
-      <w:bookmarkEnd w:id="1"/>
+      <w:bookmarkEnd w:id="2"/>
       <w:r>
         <w:rPr>
           <w:rFonts w:ascii="Arial" w:hAnsi="Arial" w:cs="Arial"/>
@@ -1984,6 +1903,7 @@
         </w:rPr>
         <w:t>l’Association</w:t>
       </w:r>
+      <w:bookmarkEnd w:id="3"/>
     </w:p>
     <w:p/>
     <w:p>
@@ -2221,7 +2141,8 @@
           <w:u w:val="single"/>
         </w:rPr>
       </w:pPr>
-      <w:bookmarkStart w:id="2" w:name="_Toc130056239"/>
+      <w:bookmarkStart w:id="4" w:name="_Toc130056239"/>
+      <w:bookmarkStart w:id="5" w:name="_Toc137574563"/>
       <w:r>
         <w:rPr>
           <w:rFonts w:ascii="Arial" w:hAnsi="Arial" w:cs="Arial"/>
@@ -2232,7 +2153,8 @@
         </w:rPr>
         <w:t>3. Objectifs du projet</w:t>
       </w:r>
-      <w:bookmarkEnd w:id="2"/>
+      <w:bookmarkEnd w:id="4"/>
+      <w:bookmarkEnd w:id="5"/>
     </w:p>
     <w:p/>
     <w:p>
@@ -2612,7 +2534,8 @@
           <w:u w:val="single"/>
         </w:rPr>
       </w:pPr>
-      <w:bookmarkStart w:id="3" w:name="_Toc130056240"/>
+      <w:bookmarkStart w:id="6" w:name="_Toc130056240"/>
+      <w:bookmarkStart w:id="7" w:name="_Toc137574564"/>
       <w:r>
         <w:rPr>
           <w:rFonts w:ascii="Arial" w:hAnsi="Arial" w:cs="Arial"/>
@@ -2623,7 +2546,8 @@
         </w:rPr>
         <w:t>4. Contexte actuel</w:t>
       </w:r>
-      <w:bookmarkEnd w:id="3"/>
+      <w:bookmarkEnd w:id="6"/>
+      <w:bookmarkEnd w:id="7"/>
     </w:p>
     <w:p>
       <w:pPr>
@@ -2831,7 +2755,8 @@
           <w:u w:val="single"/>
         </w:rPr>
       </w:pPr>
-      <w:bookmarkStart w:id="4" w:name="_Toc130056241"/>
+      <w:bookmarkStart w:id="8" w:name="_Toc130056241"/>
+      <w:bookmarkStart w:id="9" w:name="_Toc137574565"/>
       <w:r>
         <w:rPr>
           <w:rFonts w:ascii="Arial" w:hAnsi="Arial" w:cs="Arial"/>
@@ -2852,7 +2777,8 @@
         </w:rPr>
         <w:t>Exigences et contraintes</w:t>
       </w:r>
-      <w:bookmarkEnd w:id="4"/>
+      <w:bookmarkEnd w:id="8"/>
+      <w:bookmarkEnd w:id="9"/>
     </w:p>
     <w:p/>
     <w:p>
@@ -2865,7 +2791,8 @@
           <w:u w:val="single"/>
         </w:rPr>
       </w:pPr>
-      <w:bookmarkStart w:id="5" w:name="_Toc130056242"/>
+      <w:bookmarkStart w:id="10" w:name="_Toc130056242"/>
+      <w:bookmarkStart w:id="11" w:name="_Toc137574566"/>
       <w:r>
         <w:rPr>
           <w:color w:val="B10505"/>
@@ -2883,7 +2810,8 @@
         </w:rPr>
         <w:t> :</w:t>
       </w:r>
-      <w:bookmarkEnd w:id="5"/>
+      <w:bookmarkEnd w:id="10"/>
+      <w:bookmarkEnd w:id="11"/>
     </w:p>
     <w:p/>
     <w:p>
@@ -3087,7 +3015,7 @@
       </w:pPr>
     </w:p>
     <w:p>
-      <w:bookmarkStart w:id="6" w:name="_Toc130056243"/>
+      <w:bookmarkStart w:id="12" w:name="_Toc130056243"/>
     </w:p>
     <w:p>
       <w:pPr>
@@ -3099,6 +3027,7 @@
           <w:u w:val="single"/>
         </w:rPr>
       </w:pPr>
+      <w:bookmarkStart w:id="13" w:name="_Toc137574567"/>
       <w:r>
         <w:rPr>
           <w:color w:val="B10505"/>
@@ -3116,7 +3045,8 @@
         </w:rPr>
         <w:t> :</w:t>
       </w:r>
-      <w:bookmarkEnd w:id="6"/>
+      <w:bookmarkEnd w:id="12"/>
+      <w:bookmarkEnd w:id="13"/>
     </w:p>
     <w:p>
       <w:pPr>
@@ -3264,7 +3194,8 @@
           <w:u w:val="single"/>
         </w:rPr>
       </w:pPr>
-      <w:bookmarkStart w:id="7" w:name="_Toc130056244"/>
+      <w:bookmarkStart w:id="14" w:name="_Toc130056244"/>
+      <w:bookmarkStart w:id="15" w:name="_Toc137574568"/>
       <w:r>
         <w:rPr>
           <w:rFonts w:ascii="Arial" w:hAnsi="Arial" w:cs="Arial"/>
@@ -3275,7 +3206,8 @@
         </w:rPr>
         <w:t>6. Fiche persona (client-type)</w:t>
       </w:r>
-      <w:bookmarkEnd w:id="7"/>
+      <w:bookmarkEnd w:id="14"/>
+      <w:bookmarkEnd w:id="15"/>
     </w:p>
     <w:p/>
     <w:p>
@@ -3540,7 +3472,8 @@
           <w:u w:val="single"/>
         </w:rPr>
       </w:pPr>
-      <w:bookmarkStart w:id="8" w:name="_Toc130056246"/>
+      <w:bookmarkStart w:id="16" w:name="_Toc130056246"/>
+      <w:bookmarkStart w:id="17" w:name="_Toc137574569"/>
       <w:r>
         <w:rPr>
           <w:rFonts w:ascii="Arial" w:hAnsi="Arial" w:cs="Arial"/>
@@ -3561,7 +3494,7 @@
         </w:rPr>
         <w:t xml:space="preserve">. 3 contraintes que doivent respecter </w:t>
       </w:r>
-      <w:bookmarkEnd w:id="8"/>
+      <w:bookmarkEnd w:id="16"/>
       <w:r>
         <w:rPr>
           <w:rFonts w:ascii="Arial" w:hAnsi="Arial" w:cs="Arial"/>
@@ -3572,6 +3505,7 @@
         </w:rPr>
         <w:t>l’intranet</w:t>
       </w:r>
+      <w:bookmarkEnd w:id="17"/>
     </w:p>
     <w:p/>
     <w:p>
@@ -3866,7 +3800,7 @@
             <w:sz w:val="28"/>
             <w:szCs w:val="28"/>
           </w:rPr>
-          <w:t>21</w:t>
+          <w:t>10</w:t>
         </w:r>
       </w:p>
     </w:sdtContent>
@@ -3957,7 +3891,7 @@
             <w:sz w:val="28"/>
             <w:szCs w:val="28"/>
           </w:rPr>
-          <w:t>21</w:t>
+          <w:t>10</w:t>
         </w:r>
       </w:p>
     </w:sdtContent>
@@ -5475,6 +5409,23 @@
       <w:ind w:left="220"/>
     </w:pPr>
   </w:style>
+  <w:style w:type="paragraph" w:styleId="En-ttedetabledesmatires">
+    <w:name w:val="TOC Heading"/>
+    <w:basedOn w:val="Titre1"/>
+    <w:next w:val="Normal"/>
+    <w:uiPriority w:val="39"/>
+    <w:unhideWhenUsed/>
+    <w:qFormat/>
+    <w:rsid w:val="007F4132"/>
+    <w:pPr>
+      <w:outlineLvl w:val="9"/>
+    </w:pPr>
+    <w:rPr>
+      <w:kern w:val="0"/>
+      <w:lang w:eastAsia="fr-FR"/>
+      <w14:ligatures w14:val="none"/>
+    </w:rPr>
+  </w:style>
 </w:styles>
 </file>
 
@@ -5582,6 +5533,7 @@
   </w:compat>
   <w:rsids>
     <w:rsidRoot w:val="00F0740D"/>
+    <w:rsid w:val="002401F7"/>
     <w:rsid w:val="00462C5D"/>
     <w:rsid w:val="00497A2B"/>
     <w:rsid w:val="00A402E2"/>
@@ -6351,18 +6303,15 @@
 </file>
 
 <file path=customXml/item1.xml><?xml version="1.0" encoding="utf-8"?>
-<b:Sources xmlns:b="http://schemas.openxmlformats.org/officeDocument/2006/bibliography" xmlns="http://schemas.openxmlformats.org/officeDocument/2006/bibliography" SelectedStyle="\APASixthEditionOfficeOnline.xsl" StyleName="APA" Version="6"/>
+<?mso-contentType ?>
+<FormTemplates xmlns="http://schemas.microsoft.com/sharepoint/v3/contenttype/forms">
+  <Display>DocumentLibraryForm</Display>
+  <Edit>DocumentLibraryForm</Edit>
+  <New>DocumentLibraryForm</New>
+</FormTemplates>
 </file>
 
 <file path=customXml/item2.xml><?xml version="1.0" encoding="utf-8"?>
-<p:properties xmlns:p="http://schemas.microsoft.com/office/2006/metadata/properties" xmlns:xsi="http://www.w3.org/2001/XMLSchema-instance" xmlns:pc="http://schemas.microsoft.com/office/infopath/2007/PartnerControls">
-  <documentManagement>
-    <_activity xmlns="18264921-160f-4f44-9f66-2836df57f180" xsi:nil="true"/>
-  </documentManagement>
-</p:properties>
-</file>
-
-<file path=customXml/item3.xml><?xml version="1.0" encoding="utf-8"?>
 <ct:contentTypeSchema xmlns:ct="http://schemas.microsoft.com/office/2006/metadata/contentType" xmlns:ma="http://schemas.microsoft.com/office/2006/metadata/properties/metaAttributes" ct:_="" ma:_="" ma:contentTypeName="Document" ma:contentTypeID="0x010100755956FE7431484BBABE6F99BD986CE2" ma:contentTypeVersion="12" ma:contentTypeDescription="Crée un document." ma:contentTypeScope="" ma:versionID="6ca57c6aeb21abf719585209aceb5a43">
   <xsd:schema xmlns:xsd="http://www.w3.org/2001/XMLSchema" xmlns:xs="http://www.w3.org/2001/XMLSchema" xmlns:p="http://schemas.microsoft.com/office/2006/metadata/properties" xmlns:ns3="18264921-160f-4f44-9f66-2836df57f180" xmlns:ns4="2d847afe-14c1-41e5-8cd3-9a8a3f788f14" targetNamespace="http://schemas.microsoft.com/office/2006/metadata/properties" ma:root="true" ma:fieldsID="8cc59c8749380f269ba51bb0897d63f1" ns3:_="" ns4:_="">
     <xsd:import namespace="18264921-160f-4f44-9f66-2836df57f180"/>
@@ -6577,34 +6526,27 @@
 </ct:contentTypeSchema>
 </file>
 
+<file path=customXml/item3.xml><?xml version="1.0" encoding="utf-8"?>
+<p:properties xmlns:p="http://schemas.microsoft.com/office/2006/metadata/properties" xmlns:xsi="http://www.w3.org/2001/XMLSchema-instance" xmlns:pc="http://schemas.microsoft.com/office/infopath/2007/PartnerControls">
+  <documentManagement>
+    <_activity xmlns="18264921-160f-4f44-9f66-2836df57f180" xsi:nil="true"/>
+  </documentManagement>
+</p:properties>
+</file>
+
 <file path=customXml/item4.xml><?xml version="1.0" encoding="utf-8"?>
-<?mso-contentType ?>
-<FormTemplates xmlns="http://schemas.microsoft.com/sharepoint/v3/contenttype/forms">
-  <Display>DocumentLibraryForm</Display>
-  <Edit>DocumentLibraryForm</Edit>
-  <New>DocumentLibraryForm</New>
-</FormTemplates>
+<b:Sources xmlns:b="http://schemas.openxmlformats.org/officeDocument/2006/bibliography" xmlns="http://schemas.openxmlformats.org/officeDocument/2006/bibliography" SelectedStyle="\APASixthEditionOfficeOnline.xsl" StyleName="APA" Version="6"/>
 </file>
 
 <file path=customXml/itemProps1.xml><?xml version="1.0" encoding="utf-8"?>
-<ds:datastoreItem xmlns:ds="http://schemas.openxmlformats.org/officeDocument/2006/customXml" ds:itemID="{901ACFA9-856D-472D-8B72-C0669B800F74}">
+<ds:datastoreItem xmlns:ds="http://schemas.openxmlformats.org/officeDocument/2006/customXml" ds:itemID="{A88E2CAA-D97E-4FEF-8399-7A3385A8FB4C}">
   <ds:schemaRefs>
-    <ds:schemaRef ds:uri="http://schemas.openxmlformats.org/officeDocument/2006/bibliography"/>
+    <ds:schemaRef ds:uri="http://schemas.microsoft.com/sharepoint/v3/contenttype/forms"/>
   </ds:schemaRefs>
 </ds:datastoreItem>
 </file>
 
 <file path=customXml/itemProps2.xml><?xml version="1.0" encoding="utf-8"?>
-<ds:datastoreItem xmlns:ds="http://schemas.openxmlformats.org/officeDocument/2006/customXml" ds:itemID="{2F634B99-0385-4A88-90AC-A70F4D418925}">
-  <ds:schemaRefs>
-    <ds:schemaRef ds:uri="http://schemas.microsoft.com/office/2006/metadata/properties"/>
-    <ds:schemaRef ds:uri="http://schemas.microsoft.com/office/infopath/2007/PartnerControls"/>
-    <ds:schemaRef ds:uri="18264921-160f-4f44-9f66-2836df57f180"/>
-  </ds:schemaRefs>
-</ds:datastoreItem>
-</file>
-
-<file path=customXml/itemProps3.xml><?xml version="1.0" encoding="utf-8"?>
 <ds:datastoreItem xmlns:ds="http://schemas.openxmlformats.org/officeDocument/2006/customXml" ds:itemID="{F81AE418-9534-4510-B6E0-E16F7A5D9A83}">
   <ds:schemaRefs>
     <ds:schemaRef ds:uri="http://schemas.microsoft.com/office/2006/metadata/contentType"/>
@@ -6623,10 +6565,20 @@
 </ds:datastoreItem>
 </file>
 
+<file path=customXml/itemProps3.xml><?xml version="1.0" encoding="utf-8"?>
+<ds:datastoreItem xmlns:ds="http://schemas.openxmlformats.org/officeDocument/2006/customXml" ds:itemID="{2F634B99-0385-4A88-90AC-A70F4D418925}">
+  <ds:schemaRefs>
+    <ds:schemaRef ds:uri="http://schemas.microsoft.com/office/2006/metadata/properties"/>
+    <ds:schemaRef ds:uri="http://schemas.microsoft.com/office/infopath/2007/PartnerControls"/>
+    <ds:schemaRef ds:uri="18264921-160f-4f44-9f66-2836df57f180"/>
+  </ds:schemaRefs>
+</ds:datastoreItem>
+</file>
+
 <file path=customXml/itemProps4.xml><?xml version="1.0" encoding="utf-8"?>
-<ds:datastoreItem xmlns:ds="http://schemas.openxmlformats.org/officeDocument/2006/customXml" ds:itemID="{A88E2CAA-D97E-4FEF-8399-7A3385A8FB4C}">
+<ds:datastoreItem xmlns:ds="http://schemas.openxmlformats.org/officeDocument/2006/customXml" ds:itemID="{901ACFA9-856D-472D-8B72-C0669B800F74}">
   <ds:schemaRefs>
-    <ds:schemaRef ds:uri="http://schemas.microsoft.com/sharepoint/v3/contenttype/forms"/>
+    <ds:schemaRef ds:uri="http://schemas.openxmlformats.org/officeDocument/2006/bibliography"/>
   </ds:schemaRefs>
 </ds:datastoreItem>
 </file>
</xml_diff>